<commit_message>
Update ~$ojeto Clustering e Inteligência Artificial Generativa e PLN.docx
</commit_message>
<xml_diff>
--- a/Projeto Clustering e Inteligência Artificial Generativa e PLN.docx
+++ b/Projeto Clustering e Inteligência Artificial Generativa e PLN.docx
@@ -250,13 +250,7 @@
         <w:rPr>
           <w:b/>
         </w:rPr>
-        <w:t>A</w:t>
-      </w:r>
-      <w:r>
-        <w:rPr>
-          <w:b/>
-        </w:rPr>
-        <w:t xml:space="preserve">grupamento </w:t>
+        <w:t xml:space="preserve">Agrupamento </w:t>
       </w:r>
       <w:r>
         <w:rPr>
@@ -269,13 +263,7 @@
         <w:rPr>
           <w:b/>
         </w:rPr>
-        <w:t>C</w:t>
-      </w:r>
-      <w:r>
-        <w:rPr>
-          <w:b/>
-        </w:rPr>
-        <w:t>lustering</w:t>
+        <w:t>Clustering</w:t>
       </w:r>
       <w:proofErr w:type="spellEnd"/>
       <w:r>
@@ -375,10 +363,7 @@
         <w:t xml:space="preserve"> 1</w:t>
       </w:r>
       <w:r>
-        <w:t xml:space="preserve"> </w:t>
-      </w:r>
-      <w:r>
-        <w:t>- Agrupamento (</w:t>
+        <w:t xml:space="preserve"> - Agrupamento (</w:t>
       </w:r>
       <w:proofErr w:type="spellStart"/>
       <w:r>
@@ -386,10 +371,7 @@
       </w:r>
       <w:proofErr w:type="spellEnd"/>
       <w:r>
-        <w:t>) no Python</w:t>
-      </w:r>
-      <w:r>
-        <w:t xml:space="preserve"> </w:t>
+        <w:t xml:space="preserve">) no Python </w:t>
       </w:r>
     </w:p>
     <w:p>
@@ -443,16 +425,7 @@
       </w:r>
       <w:proofErr w:type="spellEnd"/>
       <w:r>
-        <w:t xml:space="preserve"> e </w:t>
-      </w:r>
-      <w:r>
-        <w:t>Data</w:t>
-      </w:r>
-      <w:r>
-        <w:t xml:space="preserve"> </w:t>
-      </w:r>
-      <w:r>
-        <w:t>Preparation</w:t>
+        <w:t xml:space="preserve"> e Data Preparation</w:t>
       </w:r>
       <w:r>
         <w:t xml:space="preserve">.............................................................................3 </w:t>
@@ -469,8 +442,13 @@
         <w:t>3</w:t>
       </w:r>
       <w:r>
-        <w:t xml:space="preserve"> Modeling</w:t>
-      </w:r>
+        <w:t xml:space="preserve"> </w:t>
+      </w:r>
+      <w:proofErr w:type="spellStart"/>
+      <w:r>
+        <w:t>Modeling</w:t>
+      </w:r>
+      <w:proofErr w:type="spellEnd"/>
       <w:r>
         <w:t xml:space="preserve"> e </w:t>
       </w:r>
@@ -525,13 +503,7 @@
         <w:rPr>
           <w:b/>
         </w:rPr>
-        <w:t>Inteligência Artificial Generativa</w:t>
-      </w:r>
-      <w:r>
-        <w:rPr>
-          <w:b/>
-        </w:rPr>
-        <w:t xml:space="preserve"> </w:t>
+        <w:t xml:space="preserve">Inteligência Artificial Generativa </w:t>
       </w:r>
       <w:r>
         <w:rPr>
@@ -716,25 +688,7 @@
         <w:jc w:val="left"/>
       </w:pPr>
       <w:r>
-        <w:t xml:space="preserve">Deve assinalar o sentido do trabalho, mas de nenhum modo antecipar </w:t>
-      </w:r>
-      <w:r>
-        <w:t>o desenvolvimento</w:t>
-      </w:r>
-      <w:r>
-        <w:t xml:space="preserve"> nem a conclusão. Situar o leitor dentro do espírito do trabalho, expondo o assunto tratado no documento, exaltando a importância do assunto, </w:t>
-      </w:r>
-      <w:r>
-        <w:t>o estado</w:t>
-      </w:r>
-      <w:r>
-        <w:t xml:space="preserve"> da arte, enfocar áreas controvertidas ou envolvidas e esclarecer a natureza </w:t>
-      </w:r>
-      <w:r>
-        <w:t>e extensão</w:t>
-      </w:r>
-      <w:r>
-        <w:t xml:space="preserve"> da contribuição pretendida com o trabalho.</w:t>
+        <w:t>Deve assinalar o sentido do trabalho, mas de nenhum modo antecipar o desenvolvimento nem a conclusão. Situar o leitor dentro do espírito do trabalho, expondo o assunto tratado no documento, exaltando a importância do assunto, o estado da arte, enfocar áreas controvertidas ou envolvidas e esclarecer a natureza e extensão da contribuição pretendida com o trabalho.</w:t>
       </w:r>
       <w:r>
         <w:t xml:space="preserve"> </w:t>
@@ -807,14 +761,7 @@
           <w:b/>
           <w:bCs/>
         </w:rPr>
-        <w:t>) no Pyth</w:t>
-      </w:r>
-      <w:r>
-        <w:rPr>
-          <w:b/>
-          <w:bCs/>
-        </w:rPr>
-        <w:t>on</w:t>
+        <w:t>) no Python</w:t>
       </w:r>
     </w:p>
     <w:p>
@@ -843,7 +790,13 @@
         <w:ind w:right="3"/>
       </w:pPr>
       <w:r>
-        <w:t>Contextualizar significa realizar uma síntese do domínio do Negócio ou, mais especificamente, o Setor de Negócio escolhido pelo grupo. Por exemplo, se o tema</w:t>
+        <w:t xml:space="preserve">Contextualizar significa realizar uma síntese do domínio do </w:t>
+      </w:r>
+      <w:r>
+        <w:t>n</w:t>
+      </w:r>
+      <w:r>
+        <w:t>egócio ou, mais especificamente, o Setor de Negócio escolhido pelo grupo. Por exemplo, se o tema</w:t>
       </w:r>
       <w:r>
         <w:t xml:space="preserve"> </w:t>
@@ -1046,7 +999,13 @@
         <w:sym w:font="Symbol" w:char="F0B7"/>
       </w:r>
       <w:r>
-        <w:t xml:space="preserve"> Dentre as Variáveis (Features), qual é a Variável Objetivo (Target) e quais as Classes? Explicar! </w:t>
+        <w:t xml:space="preserve"> Dentre as Variáveis</w:t>
+      </w:r>
+      <w:r>
+        <w:t xml:space="preserve"> </w:t>
+      </w:r>
+      <w:r>
+        <w:t xml:space="preserve">(Features), qual é a Variável Objetivo (Target) e quais as Classes? Explicar! </w:t>
       </w:r>
     </w:p>
     <w:p>
@@ -1065,21 +1024,7 @@
           <w:b/>
           <w:bCs/>
         </w:rPr>
-        <w:t>necessário</w:t>
-      </w:r>
-      <w:r>
-        <w:rPr>
-          <w:b/>
-          <w:bCs/>
-        </w:rPr>
-        <w:t xml:space="preserve"> </w:t>
-      </w:r>
-      <w:r>
-        <w:rPr>
-          <w:b/>
-          <w:bCs/>
-        </w:rPr>
-        <w:t>normalizar</w:t>
+        <w:t>necessário normalizar</w:t>
       </w:r>
       <w:r>
         <w:t xml:space="preserve">? Explicar! </w:t>
@@ -1099,65 +1044,23 @@
           <w:b/>
           <w:bCs/>
         </w:rPr>
-        <w:t>De acordo com a Tarefa escolhida para Data Science e a técnica associada, podem</w:t>
-      </w:r>
+        <w:t xml:space="preserve">De acordo com a Tarefa escolhida para Data Science e a técnica associada, podem ser necessárias conversões! Por exemplo, conversão de atributo Numérico para </w:t>
+      </w:r>
+      <w:proofErr w:type="spellStart"/>
       <w:r>
         <w:rPr>
           <w:b/>
           <w:bCs/>
         </w:rPr>
-        <w:t xml:space="preserve"> </w:t>
-      </w:r>
+        <w:t>Nomimal</w:t>
+      </w:r>
+      <w:proofErr w:type="spellEnd"/>
       <w:r>
         <w:rPr>
           <w:b/>
           <w:bCs/>
         </w:rPr>
-        <w:t>ser necessárias conversões! Por exemplo, conversão de atributo Numérico para</w:t>
-      </w:r>
-      <w:r>
-        <w:rPr>
-          <w:b/>
-          <w:bCs/>
-        </w:rPr>
-        <w:t xml:space="preserve"> </w:t>
-      </w:r>
-      <w:proofErr w:type="spellStart"/>
-      <w:r>
-        <w:rPr>
-          <w:b/>
-          <w:bCs/>
-        </w:rPr>
-        <w:t>Nomimal</w:t>
-      </w:r>
-      <w:proofErr w:type="spellEnd"/>
-      <w:r>
-        <w:rPr>
-          <w:b/>
-          <w:bCs/>
-        </w:rPr>
-        <w:t xml:space="preserve"> (ou vice-versa), conversão de Real para Inteiro, normalização, dentre</w:t>
-      </w:r>
-      <w:r>
-        <w:rPr>
-          <w:b/>
-          <w:bCs/>
-        </w:rPr>
-        <w:t xml:space="preserve"> </w:t>
-      </w:r>
-      <w:r>
-        <w:rPr>
-          <w:b/>
-          <w:bCs/>
-        </w:rPr>
-        <w:t>outros.</w:t>
-      </w:r>
-      <w:r>
-        <w:rPr>
-          <w:b/>
-          <w:bCs/>
-        </w:rPr>
-        <w:t xml:space="preserve"> </w:t>
+        <w:t xml:space="preserve"> (ou vice-versa), conversão de Real para Inteiro, normalização, dentre outros. </w:t>
       </w:r>
     </w:p>
     <w:p>
@@ -1228,29 +1131,31 @@
         <w:rPr>
           <w:b w:val="0"/>
         </w:rPr>
-        <w:t xml:space="preserve"> para a determinação do valor </w:t>
-      </w:r>
-      <w:proofErr w:type="spellStart"/>
-      <w:proofErr w:type="gramStart"/>
+        <w:t xml:space="preserve"> para a determinação do valor de</w:t>
+      </w:r>
       <w:r>
         <w:rPr>
           <w:b w:val="0"/>
         </w:rPr>
-        <w:t>deK</w:t>
-      </w:r>
-      <w:proofErr w:type="spellEnd"/>
+        <w:t xml:space="preserve"> </w:t>
+      </w:r>
       <w:r>
         <w:rPr>
           <w:b w:val="0"/>
         </w:rPr>
-        <w:t>(</w:t>
-      </w:r>
-      <w:proofErr w:type="gramEnd"/>
+        <w:t>K</w:t>
+      </w:r>
       <w:r>
         <w:rPr>
           <w:b w:val="0"/>
         </w:rPr>
-        <w:t xml:space="preserve">quantidade de grupos). </w:t>
+        <w:t xml:space="preserve"> </w:t>
+      </w:r>
+      <w:r>
+        <w:rPr>
+          <w:b w:val="0"/>
+        </w:rPr>
+        <w:t xml:space="preserve">(quantidade de grupos). </w:t>
       </w:r>
     </w:p>
     <w:p>
@@ -1286,29 +1191,19 @@
         <w:rPr>
           <w:b w:val="0"/>
         </w:rPr>
-        <w:t xml:space="preserve">++)” </w:t>
-      </w:r>
-      <w:proofErr w:type="spellStart"/>
-      <w:proofErr w:type="gramStart"/>
+        <w:t>++)” e</w:t>
+      </w:r>
       <w:r>
         <w:rPr>
           <w:b w:val="0"/>
         </w:rPr>
-        <w:t>e“</w:t>
-      </w:r>
-      <w:proofErr w:type="gramEnd"/>
+        <w:t xml:space="preserve"> </w:t>
+      </w:r>
       <w:r>
         <w:rPr>
           <w:b w:val="0"/>
         </w:rPr>
-        <w:t>Medidas</w:t>
-      </w:r>
-      <w:proofErr w:type="spellEnd"/>
-      <w:r>
-        <w:rPr>
-          <w:b w:val="0"/>
-        </w:rPr>
-        <w:t xml:space="preserve"> de Distância (Euclidiana e Manhattan)”, por exemplo. </w:t>
+        <w:t xml:space="preserve">“Medidas de Distância (Euclidiana e Manhattan)”, por exemplo. </w:t>
       </w:r>
     </w:p>
     <w:p>
@@ -1344,21 +1239,19 @@
         <w:rPr>
           <w:b w:val="0"/>
         </w:rPr>
-        <w:t xml:space="preserve">), com sua estratégia de </w:t>
-      </w:r>
-      <w:proofErr w:type="spellStart"/>
+        <w:t>), com sua estratégia de aplicação</w:t>
+      </w:r>
       <w:r>
         <w:rPr>
           <w:b w:val="0"/>
         </w:rPr>
-        <w:t>aplicaçãodos</w:t>
-      </w:r>
-      <w:proofErr w:type="spellEnd"/>
+        <w:t xml:space="preserve"> </w:t>
+      </w:r>
       <w:r>
         <w:rPr>
           <w:b w:val="0"/>
         </w:rPr>
-        <w:t xml:space="preserve"> parâmetros acima – nessa tabela, também deve conter as técnicas de testes consideradas (em especial, “</w:t>
+        <w:t>dos parâmetros acima – nessa tabela, também deve conter as técnicas de testes consideradas (em especial, “</w:t>
       </w:r>
       <w:proofErr w:type="spellStart"/>
       <w:r>
@@ -1480,27 +1373,19 @@
         <w:rPr>
           <w:b w:val="0"/>
         </w:rPr>
-        <w:t xml:space="preserve"> Importante: documentar, com prints, o resultado de cada experiência. As Configurações de Clusters (modelos) mais importantes para apresentação </w:t>
-      </w:r>
-      <w:proofErr w:type="spellStart"/>
+        <w:t xml:space="preserve"> Importante: documentar, com prints, o resultado de cada experiência. As Configurações de Clusters (modelos) mais importantes para apresentação deverão</w:t>
+      </w:r>
       <w:r>
         <w:rPr>
           <w:b w:val="0"/>
         </w:rPr>
-        <w:t>deverãoser</w:t>
-      </w:r>
-      <w:proofErr w:type="spellEnd"/>
+        <w:t xml:space="preserve"> </w:t>
+      </w:r>
       <w:r>
         <w:rPr>
           <w:b w:val="0"/>
         </w:rPr>
-        <w:t xml:space="preserve"> colhidas (print) também!</w:t>
-      </w:r>
-      <w:r>
-        <w:rPr>
-          <w:b w:val="0"/>
-        </w:rPr>
-        <w:t xml:space="preserve"> </w:t>
+        <w:t xml:space="preserve">ser colhidas (print) também! </w:t>
       </w:r>
     </w:p>
     <w:p>
@@ -1531,15 +1416,13 @@
         <w:sym w:font="Symbol" w:char="F0B7"/>
       </w:r>
       <w:r>
-        <w:t xml:space="preserve"> Comente os resultados obtidos com base no critério “WCSSE”, ou seja, </w:t>
-      </w:r>
-      <w:proofErr w:type="spellStart"/>
-      <w:r>
-        <w:t>Qualidadedo</w:t>
-      </w:r>
-      <w:proofErr w:type="spellEnd"/>
-      <w:r>
-        <w:t xml:space="preserve"> Modelo. </w:t>
+        <w:t xml:space="preserve"> Comente os resultados obtidos com base no critério “WCSSE”, ou seja, Qualidade</w:t>
+      </w:r>
+      <w:r>
+        <w:t xml:space="preserve"> </w:t>
+      </w:r>
+      <w:r>
+        <w:t xml:space="preserve">do Modelo. </w:t>
       </w:r>
     </w:p>
     <w:p>
@@ -1959,8 +1842,6 @@
     </w:r>
     <w:r>
       <w:tab/>
-    </w:r>
-    <w:r>
       <w:t xml:space="preserve">Lorena </w:t>
     </w:r>
   </w:p>
@@ -1983,10 +1864,7 @@
     </w:r>
     <w:r>
       <w:tab/>
-      <w:t xml:space="preserve">  </w:t>
-    </w:r>
-    <w:r>
-      <w:t xml:space="preserve">2024 </w:t>
+      <w:t xml:space="preserve">  2024 </w:t>
     </w:r>
   </w:p>
 </w:ftr>
@@ -4598,6 +4476,7 @@
   <w:style w:type="character" w:default="1" w:styleId="Fontepargpadro">
     <w:name w:val="Default Paragraph Font"/>
     <w:uiPriority w:val="1"/>
+    <w:semiHidden/>
     <w:unhideWhenUsed/>
   </w:style>
   <w:style w:type="table" w:default="1" w:styleId="Tabelanormal">

</xml_diff>